<commit_message>
Bibliografia con repositorio github
</commit_message>
<xml_diff>
--- a/reports/dsc_avance_proyecto.docx
+++ b/reports/dsc_avance_proyecto.docx
@@ -2543,20 +2543,7 @@
           <w:szCs w:val="20"/>
           <w:lang w:val="en-MX"/>
         </w:rPr>
-        <w:t>near the chin</w:t>
-      </w:r>
-      <w:r>
-        <w:rPr>
-          <w:rFonts w:ascii="Times New Roman" w:hAnsi="Times New Roman" w:cs="TimesLTStd-Roman"/>
-          <w:b w:val="0"/>
-          <w:i w:val="0"/>
-          <w:color w:val="auto"/>
-          <w:spacing w:val="-2"/>
-          <w:sz w:val="20"/>
-          <w:szCs w:val="20"/>
-          <w:lang w:val="en-MX"/>
-        </w:rPr>
-        <w:t xml:space="preserve"> </w:t>
+        <w:t xml:space="preserve">near the chin </w:t>
       </w:r>
       <w:r>
         <w:rPr>
@@ -3829,16 +3816,7 @@
         <w:pStyle w:val="PARA"/>
       </w:pPr>
       <w:r>
-        <w:t xml:space="preserve">Also, we are making use of the fact that the signs in our dataset are performed with only one hand, and that the </w:t>
-      </w:r>
-      <w:r>
-        <w:t>hand</w:t>
-      </w:r>
-      <w:r>
-        <w:t xml:space="preserve"> being used is labeled, to extract the in</w:t>
-      </w:r>
-      <w:r>
-        <w:t xml:space="preserve">formation for that hand only. However, </w:t>
+        <w:t xml:space="preserve">Also, we are making use of the fact that the signs in our dataset are performed with only one hand, and that the hand being used is labeled, to extract the information for that hand only. However, </w:t>
       </w:r>
       <w:proofErr w:type="spellStart"/>
       <w:r>
@@ -4654,10 +4632,7 @@
         <w:t>3 columns with coordinates of the vector normal to the palm of the hand</w:t>
       </w:r>
       <w:r>
-        <w:t xml:space="preserve"> and </w:t>
-      </w:r>
-      <w:r>
-        <w:t>3 columns with the coordinates of the center of mass of the hand</w:t>
+        <w:t xml:space="preserve"> and 3 columns with the coordinates of the center of mass of the hand</w:t>
       </w:r>
       <w:r>
         <w:t>.</w:t>
@@ -4803,13 +4778,7 @@
         <w:rPr>
           <w:lang w:val="en-MX"/>
         </w:rPr>
-        <w:t xml:space="preserve">We </w:t>
-      </w:r>
-      <w:r>
-        <w:rPr>
-          <w:lang w:val="en-MX"/>
-        </w:rPr>
-        <w:t xml:space="preserve">use the Maximal Information Coefficient metric to evaluate the association between each pair of </w:t>
+        <w:t xml:space="preserve">We use the Maximal Information Coefficient metric to evaluate the association between each pair of </w:t>
       </w:r>
       <w:r>
         <w:rPr>
@@ -5220,10 +5189,7 @@
         <w:pStyle w:val="PARA"/>
       </w:pPr>
       <w:r>
-        <w:t>Therefore, w</w:t>
-      </w:r>
-      <w:r>
-        <w:t xml:space="preserve">e will use the Scikit-learn implementation of the Principal Component Analysis (PCA) technique using a cosine-based kernel </w:t>
+        <w:t xml:space="preserve">Therefore, we will use the Scikit-learn implementation of the Principal Component Analysis (PCA) technique using a cosine-based kernel </w:t>
       </w:r>
       <w:sdt>
         <w:sdtPr>
@@ -5659,10 +5625,7 @@
         <w:pStyle w:val="PARA"/>
       </w:pPr>
       <w:r>
-        <w:t xml:space="preserve">With the model trained in this project, we were able to implement a live-inference tool that classified </w:t>
-      </w:r>
-      <w:r>
-        <w:t xml:space="preserve">the “A” and “B” signs using </w:t>
+        <w:t xml:space="preserve">With the model trained in this project, we were able to implement a live-inference tool that classified the “A” and “B” signs using </w:t>
       </w:r>
       <w:r>
         <w:t>a user’s</w:t>
@@ -5889,7 +5852,7 @@
               </w:tblGrid>
               <w:tr>
                 <w:trPr>
-                  <w:divId w:val="2008942250"/>
+                  <w:divId w:val="1145702804"/>
                   <w:tblCellSpacing w:w="15" w:type="dxa"/>
                 </w:trPr>
                 <w:tc>
@@ -5949,7 +5912,7 @@
               </w:tr>
               <w:tr>
                 <w:trPr>
-                  <w:divId w:val="2008942250"/>
+                  <w:divId w:val="1145702804"/>
                   <w:tblCellSpacing w:w="15" w:type="dxa"/>
                 </w:trPr>
                 <w:tc>
@@ -6016,7 +5979,7 @@
               </w:tr>
               <w:tr>
                 <w:trPr>
-                  <w:divId w:val="2008942250"/>
+                  <w:divId w:val="1145702804"/>
                   <w:tblCellSpacing w:w="15" w:type="dxa"/>
                 </w:trPr>
                 <w:tc>
@@ -6065,7 +6028,7 @@
               </w:tr>
               <w:tr>
                 <w:trPr>
-                  <w:divId w:val="2008942250"/>
+                  <w:divId w:val="1145702804"/>
                   <w:tblCellSpacing w:w="15" w:type="dxa"/>
                 </w:trPr>
                 <w:tc>
@@ -6111,7 +6074,7 @@
               </w:tr>
               <w:tr>
                 <w:trPr>
-                  <w:divId w:val="2008942250"/>
+                  <w:divId w:val="1145702804"/>
                   <w:tblCellSpacing w:w="15" w:type="dxa"/>
                 </w:trPr>
                 <w:tc>
@@ -6157,7 +6120,7 @@
               </w:tr>
               <w:tr>
                 <w:trPr>
-                  <w:divId w:val="2008942250"/>
+                  <w:divId w:val="1145702804"/>
                   <w:tblCellSpacing w:w="15" w:type="dxa"/>
                 </w:trPr>
                 <w:tc>
@@ -6210,7 +6173,7 @@
               </w:tr>
               <w:tr>
                 <w:trPr>
-                  <w:divId w:val="2008942250"/>
+                  <w:divId w:val="1145702804"/>
                   <w:tblCellSpacing w:w="15" w:type="dxa"/>
                 </w:trPr>
                 <w:tc>
@@ -6256,7 +6219,7 @@
               </w:tr>
               <w:tr>
                 <w:trPr>
-                  <w:divId w:val="2008942250"/>
+                  <w:divId w:val="1145702804"/>
                   <w:tblCellSpacing w:w="15" w:type="dxa"/>
                 </w:trPr>
                 <w:tc>
@@ -6309,7 +6272,7 @@
               </w:tr>
               <w:tr>
                 <w:trPr>
-                  <w:divId w:val="2008942250"/>
+                  <w:divId w:val="1145702804"/>
                   <w:tblCellSpacing w:w="15" w:type="dxa"/>
                 </w:trPr>
                 <w:tc>
@@ -6355,7 +6318,7 @@
               </w:tr>
               <w:tr>
                 <w:trPr>
-                  <w:divId w:val="2008942250"/>
+                  <w:divId w:val="1145702804"/>
                   <w:tblCellSpacing w:w="15" w:type="dxa"/>
                 </w:trPr>
                 <w:tc>
@@ -6401,7 +6364,7 @@
               </w:tr>
               <w:tr>
                 <w:trPr>
-                  <w:divId w:val="2008942250"/>
+                  <w:divId w:val="1145702804"/>
                   <w:tblCellSpacing w:w="15" w:type="dxa"/>
                 </w:trPr>
                 <w:tc>
@@ -6453,7 +6416,7 @@
               </w:tr>
               <w:tr>
                 <w:trPr>
-                  <w:divId w:val="2008942250"/>
+                  <w:divId w:val="1145702804"/>
                   <w:tblCellSpacing w:w="15" w:type="dxa"/>
                 </w:trPr>
                 <w:tc>
@@ -6499,7 +6462,7 @@
               </w:tr>
               <w:tr>
                 <w:trPr>
-                  <w:divId w:val="2008942250"/>
+                  <w:divId w:val="1145702804"/>
                   <w:tblCellSpacing w:w="15" w:type="dxa"/>
                 </w:trPr>
                 <w:tc>
@@ -6545,7 +6508,7 @@
               </w:tr>
               <w:tr>
                 <w:trPr>
-                  <w:divId w:val="2008942250"/>
+                  <w:divId w:val="1145702804"/>
                   <w:tblCellSpacing w:w="15" w:type="dxa"/>
                 </w:trPr>
                 <w:tc>
@@ -6591,7 +6554,7 @@
               </w:tr>
               <w:tr>
                 <w:trPr>
-                  <w:divId w:val="2008942250"/>
+                  <w:divId w:val="1145702804"/>
                   <w:tblCellSpacing w:w="15" w:type="dxa"/>
                 </w:trPr>
                 <w:tc>
@@ -6637,7 +6600,7 @@
               </w:tr>
               <w:tr>
                 <w:trPr>
-                  <w:divId w:val="2008942250"/>
+                  <w:divId w:val="1145702804"/>
                   <w:tblCellSpacing w:w="15" w:type="dxa"/>
                 </w:trPr>
                 <w:tc>
@@ -6683,7 +6646,7 @@
               </w:tr>
               <w:tr>
                 <w:trPr>
-                  <w:divId w:val="2008942250"/>
+                  <w:divId w:val="1145702804"/>
                   <w:tblCellSpacing w:w="15" w:type="dxa"/>
                 </w:trPr>
                 <w:tc>
@@ -6729,7 +6692,7 @@
               </w:tr>
               <w:tr>
                 <w:trPr>
-                  <w:divId w:val="2008942250"/>
+                  <w:divId w:val="1145702804"/>
                   <w:tblCellSpacing w:w="15" w:type="dxa"/>
                 </w:trPr>
                 <w:tc>
@@ -6773,10 +6736,56 @@
                   </w:p>
                 </w:tc>
               </w:tr>
+              <w:tr>
+                <w:trPr>
+                  <w:divId w:val="1145702804"/>
+                  <w:tblCellSpacing w:w="15" w:type="dxa"/>
+                </w:trPr>
+                <w:tc>
+                  <w:tcPr>
+                    <w:tcW w:w="541" w:type="pct"/>
+                    <w:hideMark/>
+                  </w:tcPr>
+                  <w:p>
+                    <w:pPr>
+                      <w:pStyle w:val="Bibliography"/>
+                      <w:rPr>
+                        <w:noProof/>
+                      </w:rPr>
+                    </w:pPr>
+                    <w:r>
+                      <w:rPr>
+                        <w:noProof/>
+                      </w:rPr>
+                      <w:t xml:space="preserve">[19] </w:t>
+                    </w:r>
+                  </w:p>
+                </w:tc>
+                <w:tc>
+                  <w:tcPr>
+                    <w:tcW w:w="4365" w:type="pct"/>
+                    <w:hideMark/>
+                  </w:tcPr>
+                  <w:p>
+                    <w:pPr>
+                      <w:pStyle w:val="Bibliography"/>
+                      <w:rPr>
+                        <w:noProof/>
+                      </w:rPr>
+                    </w:pPr>
+                    <w:r>
+                      <w:rPr>
+                        <w:noProof/>
+                      </w:rPr>
+                      <w:t>D. Santa Cruz, "machine-learning-s3," [Online]. Available: https://github.com/dasantac/machine-learning-s3.</w:t>
+                    </w:r>
+                  </w:p>
+                </w:tc>
+              </w:tr>
             </w:tbl>
             <w:p>
               <w:pPr>
-                <w:divId w:val="2008942250"/>
+                <w:divId w:val="1145702804"/>
                 <w:rPr>
                   <w:noProof/>
                 </w:rPr>
@@ -6810,33 +6819,6 @@
     <w:p>
       <w:pPr>
         <w:pStyle w:val="H1"/>
-        <w:rPr>
-          <w:sz w:val="20"/>
-          <w:szCs w:val="20"/>
-        </w:rPr>
-      </w:pPr>
-    </w:p>
-    <w:p>
-      <w:pPr>
-        <w:pStyle w:val="H1"/>
-        <w:rPr>
-          <w:sz w:val="20"/>
-          <w:szCs w:val="20"/>
-        </w:rPr>
-      </w:pPr>
-    </w:p>
-    <w:p>
-      <w:pPr>
-        <w:pStyle w:val="H1"/>
-        <w:rPr>
-          <w:sz w:val="20"/>
-          <w:szCs w:val="20"/>
-        </w:rPr>
-      </w:pPr>
-    </w:p>
-    <w:p>
-      <w:pPr>
-        <w:pStyle w:val="H1"/>
         <w:sectPr>
           <w:headerReference w:type="even" r:id="rId19"/>
           <w:headerReference w:type="default" r:id="rId20"/>
@@ -6893,7 +6875,7 @@
           <w14:ligatures w14:val="standardContextual"/>
         </w:rPr>
         <w:drawing>
-          <wp:anchor distT="0" distB="0" distL="114300" distR="114300" simplePos="0" relativeHeight="251664384" behindDoc="0" locked="0" layoutInCell="1" allowOverlap="1" wp14:anchorId="4FD15341" wp14:editId="62927AA0">
+          <wp:anchor distT="0" distB="0" distL="114300" distR="114300" simplePos="0" relativeHeight="251664384" behindDoc="0" locked="0" layoutInCell="1" allowOverlap="1" wp14:anchorId="4FD15341" wp14:editId="5862AF42">
             <wp:simplePos x="0" y="0"/>
             <wp:positionH relativeFrom="column">
               <wp:posOffset>0</wp:posOffset>
@@ -7266,7 +7248,7 @@
           <w14:ligatures w14:val="standardContextual"/>
         </w:rPr>
         <w:drawing>
-          <wp:anchor distT="0" distB="0" distL="114300" distR="114300" simplePos="0" relativeHeight="251665408" behindDoc="0" locked="0" layoutInCell="1" allowOverlap="1" wp14:anchorId="0326D10E" wp14:editId="3C281C3C">
+          <wp:anchor distT="0" distB="0" distL="114300" distR="114300" simplePos="0" relativeHeight="251665408" behindDoc="0" locked="0" layoutInCell="1" allowOverlap="1" wp14:anchorId="0326D10E" wp14:editId="45DA079B">
             <wp:simplePos x="0" y="0"/>
             <wp:positionH relativeFrom="column">
               <wp:posOffset>27940</wp:posOffset>
@@ -8701,6 +8683,7 @@
   <w:style w:type="character" w:default="1" w:styleId="DefaultParagraphFont">
     <w:name w:val="Default Paragraph Font"/>
     <w:uiPriority w:val="1"/>
+    <w:semiHidden/>
     <w:unhideWhenUsed/>
   </w:style>
   <w:style w:type="table" w:default="1" w:styleId="TableNormal">
@@ -10074,11 +10057,29 @@
     <b:MonthAccessed>November 17</b:MonthAccessed>
     <b:RefOrder>13</b:RefOrder>
   </b:Source>
+  <b:Source>
+    <b:Tag>Die</b:Tag>
+    <b:SourceType>InternetSite</b:SourceType>
+    <b:Guid>{99A8BA09-9024-2648-9FEE-34D45B2061C8}</b:Guid>
+    <b:Author>
+      <b:Author>
+        <b:NameList>
+          <b:Person>
+            <b:Last>Santa Cruz</b:Last>
+            <b:First>Diego</b:First>
+          </b:Person>
+        </b:NameList>
+      </b:Author>
+    </b:Author>
+    <b:Title>machine-learning-s3</b:Title>
+    <b:URL>https://github.com/dasantac/machine-learning-s3</b:URL>
+    <b:RefOrder>19</b:RefOrder>
+  </b:Source>
 </b:Sources>
 </file>
 
 <file path=customXml/itemProps1.xml><?xml version="1.0" encoding="utf-8"?>
-<ds:datastoreItem xmlns:ds="http://schemas.openxmlformats.org/officeDocument/2006/customXml" ds:itemID="{19D703AA-9D95-EB45-83E8-FC8064A178B1}">
+<ds:datastoreItem xmlns:ds="http://schemas.openxmlformats.org/officeDocument/2006/customXml" ds:itemID="{D21A808F-DD15-EA41-A383-965C88118474}">
   <ds:schemaRefs>
     <ds:schemaRef ds:uri="http://schemas.openxmlformats.org/officeDocument/2006/bibliography"/>
   </ds:schemaRefs>

</xml_diff>